<commit_message>
writing from lit review
</commit_message>
<xml_diff>
--- a/paper/Discussion_v0.docx
+++ b/paper/Discussion_v0.docx
@@ -313,30 +313,6 @@
         </w:numPr>
       </w:pPr>
       <w:r>
-        <w:t>In interspecific trans-eQTL, the affected plant genes are dispersed across the genome, but only a few of the parasite linkage groups contain these eQTL loci {Guo 2017}.</w:t>
-      </w:r>
-    </w:p>
-    <w:p>
-      <w:pPr>
-        <w:pStyle w:val="ListParagraph"/>
-        <w:numPr>
-          <w:ilvl w:val="0"/>
-          <w:numId w:val="3"/>
-        </w:numPr>
-      </w:pPr>
-      <w:r>
-        <w:t xml:space="preserve">Variation in plant gene expression was most often explained by a single major-effect parasite eQTL {Guo 2017}. </w:t>
-      </w:r>
-    </w:p>
-    <w:p>
-      <w:pPr>
-        <w:pStyle w:val="ListParagraph"/>
-        <w:numPr>
-          <w:ilvl w:val="0"/>
-          <w:numId w:val="3"/>
-        </w:numPr>
-      </w:pPr>
-      <w:r>
         <w:t xml:space="preserve">DNA </w:t>
       </w:r>
       <w:r>
@@ -464,8 +440,504 @@
       <w:r>
         <w:t xml:space="preserve"> study?</w:t>
       </w:r>
-      <w:bookmarkStart w:id="0" w:name="_GoBack"/>
-      <w:bookmarkEnd w:id="0"/>
+    </w:p>
+    <w:p>
+      <w:pPr>
+        <w:pStyle w:val="ListParagraph"/>
+        <w:numPr>
+          <w:ilvl w:val="1"/>
+          <w:numId w:val="3"/>
+        </w:numPr>
+      </w:pPr>
+      <w:r>
+        <w:rPr>
+          <w:rFonts w:ascii="Segoe UI" w:hAnsi="Segoe UI" w:cs="Segoe UI"/>
+          <w:color w:val="000000"/>
+          <w:sz w:val="20"/>
+          <w:szCs w:val="20"/>
+        </w:rPr>
+        <w:t>When a similar infection experiment was repeated in tomato, the differentially expressed host genes were enriched for homologs of the eQTL-identified Medicago genes</w:t>
+      </w:r>
+      <w:r>
+        <w:rPr>
+          <w:rFonts w:ascii="Segoe UI" w:hAnsi="Segoe UI" w:cs="Segoe UI"/>
+          <w:color w:val="000000"/>
+          <w:sz w:val="20"/>
+          <w:szCs w:val="20"/>
+        </w:rPr>
+        <w:t xml:space="preserve"> </w:t>
+      </w:r>
+      <w:r>
+        <w:rPr>
+          <w:rFonts w:ascii="Segoe UI" w:hAnsi="Segoe UI" w:cs="Segoe UI"/>
+          <w:color w:val="000000"/>
+          <w:sz w:val="20"/>
+          <w:szCs w:val="20"/>
+        </w:rPr>
+        <w:fldChar w:fldCharType="begin"/>
+      </w:r>
+      <w:r>
+        <w:rPr>
+          <w:rFonts w:ascii="Segoe UI" w:hAnsi="Segoe UI" w:cs="Segoe UI"/>
+          <w:color w:val="000000"/>
+          <w:sz w:val="20"/>
+          <w:szCs w:val="20"/>
+        </w:rPr>
+        <w:instrText xml:space="preserve"> ADDIN EN.CITE &lt;EndNote&gt;&lt;Cite&gt;&lt;Author&gt;Guo&lt;/Author&gt;&lt;Year&gt;2017&lt;/Year&gt;&lt;RecNum&gt;1156&lt;/RecNum&gt;&lt;DisplayText&gt;(Guo, Fudali et al. 2017)&lt;/DisplayText&gt;&lt;record&gt;&lt;rec-number&gt;1156&lt;/rec-number&gt;&lt;foreign-keys&gt;&lt;key app="EN" db-id="a2x2tzszjfd2zjed0e8psfdtd0daafwwr002" timestamp="1548893496"&gt;1156&lt;/key&gt;&lt;/foreign-keys&gt;&lt;ref-type name="Journal Article"&gt;17&lt;/ref-type&gt;&lt;contributors&gt;&lt;authors&gt;&lt;author&gt;Guo, Yuelong&lt;/author&gt;&lt;author&gt;Fudali, Sylwia&lt;/author&gt;&lt;author&gt;Gimeno, Jacinta&lt;/author&gt;&lt;author&gt;DiGennaro, Peter&lt;/author&gt;&lt;author&gt;Chang, Stella&lt;/author&gt;&lt;author&gt;Williamson, Valerie M&lt;/author&gt;&lt;author&gt;Bird, David McK&lt;/author&gt;&lt;author&gt;Nielsen, Dahlia M&lt;/author&gt;&lt;/authors&gt;&lt;/contributors&gt;&lt;titles&gt;&lt;title&gt;Networks underpinning symbiosis revealed through cross-species eQTL mapping&lt;/title&gt;&lt;secondary-title&gt;Genetics&lt;/secondary-title&gt;&lt;/titles&gt;&lt;periodical&gt;&lt;full-title&gt;Genetics&lt;/full-title&gt;&lt;/periodical&gt;&lt;pages&gt;genetics. 117.202531&lt;/pages&gt;&lt;dates&gt;&lt;year&gt;2017&lt;/year&gt;&lt;/dates&gt;&lt;isbn&gt;0016-6731&lt;/isbn&gt;&lt;urls&gt;&lt;/urls&gt;&lt;/record&gt;&lt;/Cite&gt;&lt;/EndNote&gt;</w:instrText>
+      </w:r>
+      <w:r>
+        <w:rPr>
+          <w:rFonts w:ascii="Segoe UI" w:hAnsi="Segoe UI" w:cs="Segoe UI"/>
+          <w:color w:val="000000"/>
+          <w:sz w:val="20"/>
+          <w:szCs w:val="20"/>
+        </w:rPr>
+        <w:fldChar w:fldCharType="separate"/>
+      </w:r>
+      <w:r>
+        <w:rPr>
+          <w:rFonts w:ascii="Segoe UI" w:hAnsi="Segoe UI" w:cs="Segoe UI"/>
+          <w:noProof/>
+          <w:color w:val="000000"/>
+          <w:sz w:val="20"/>
+          <w:szCs w:val="20"/>
+        </w:rPr>
+        <w:t>(Guo, Fudali et al. 2017)</w:t>
+      </w:r>
+      <w:r>
+        <w:rPr>
+          <w:rFonts w:ascii="Segoe UI" w:hAnsi="Segoe UI" w:cs="Segoe UI"/>
+          <w:color w:val="000000"/>
+          <w:sz w:val="20"/>
+          <w:szCs w:val="20"/>
+        </w:rPr>
+        <w:fldChar w:fldCharType="end"/>
+      </w:r>
+      <w:r>
+        <w:rPr>
+          <w:rFonts w:ascii="Segoe UI" w:hAnsi="Segoe UI" w:cs="Segoe UI"/>
+          <w:color w:val="000000"/>
+          <w:sz w:val="20"/>
+          <w:szCs w:val="20"/>
+        </w:rPr>
+        <w:t xml:space="preserve">. </w:t>
+      </w:r>
+    </w:p>
+    <w:p>
+      <w:pPr>
+        <w:pStyle w:val="ListParagraph"/>
+        <w:numPr>
+          <w:ilvl w:val="0"/>
+          <w:numId w:val="3"/>
+        </w:numPr>
+      </w:pPr>
+      <w:bookmarkStart w:id="0" w:name="_Hlk536718657"/>
+      <w:r>
+        <w:t>Polygenicity in B. cinerea eQTL for A. thaliana transcripts: are most genes only linked to one SNP/ locus? Or multiple?</w:t>
+      </w:r>
+    </w:p>
+    <w:bookmarkEnd w:id="0"/>
+    <w:p>
+      <w:pPr>
+        <w:pStyle w:val="ListParagraph"/>
+        <w:numPr>
+          <w:ilvl w:val="1"/>
+          <w:numId w:val="3"/>
+        </w:numPr>
+      </w:pPr>
+      <w:r>
+        <w:lastRenderedPageBreak/>
+        <w:t>For Medicago and nematode, h</w:t>
+      </w:r>
+      <w:r>
+        <w:t xml:space="preserve">ost </w:t>
+      </w:r>
+      <w:proofErr w:type="spellStart"/>
+      <w:r>
+        <w:t>host</w:t>
+      </w:r>
+      <w:proofErr w:type="spellEnd"/>
+      <w:r>
+        <w:t xml:space="preserve"> expression profiles were explained by only a single major-effect pathogen locus </w:t>
+      </w:r>
+      <w:r>
+        <w:fldChar w:fldCharType="begin"/>
+      </w:r>
+      <w:r>
+        <w:instrText xml:space="preserve"> ADDIN EN.CITE &lt;EndNote&gt;&lt;Cite&gt;&lt;Author&gt;Guo&lt;/Author&gt;&lt;Year&gt;2017&lt;/Year&gt;&lt;RecNum&gt;1156&lt;/RecNum&gt;&lt;DisplayText&gt;(Guo, Fudali et al. 2017)&lt;/DisplayText&gt;&lt;record&gt;&lt;rec-number&gt;1156&lt;/rec-number&gt;&lt;foreign-keys&gt;&lt;key app="EN" db-id="a2x2tzszjfd2zjed0e8psfdtd0daafwwr002" timestamp="1548893496"&gt;1156&lt;/key&gt;&lt;/foreign-keys&gt;&lt;ref-type name="Journal Article"&gt;17&lt;/ref-type&gt;&lt;contributors&gt;&lt;authors&gt;&lt;author&gt;Guo, Yuelong&lt;/author&gt;&lt;author&gt;Fudali, Sylwia&lt;/author&gt;&lt;author&gt;Gimeno, Jacinta&lt;/author&gt;&lt;author&gt;DiGennaro, Peter&lt;/author&gt;&lt;author&gt;Chang, Stella&lt;/author&gt;&lt;author&gt;Williamson, Valerie M&lt;/author&gt;&lt;author&gt;Bird, David McK&lt;/author&gt;&lt;author&gt;Nielsen, Dahlia M&lt;/author&gt;&lt;/authors&gt;&lt;/contributors&gt;&lt;titles&gt;&lt;title&gt;Networks underpinning symbiosis revealed through cross-species eQTL mapping&lt;/title&gt;&lt;secondary-title&gt;Genetics&lt;/secondary-title&gt;&lt;/titles&gt;&lt;periodical&gt;&lt;full-title&gt;Genetics&lt;/full-title&gt;&lt;/periodical&gt;&lt;pages&gt;genetics. 117.202531&lt;/pages&gt;&lt;dates&gt;&lt;year&gt;2017&lt;/year&gt;&lt;/dates&gt;&lt;isbn&gt;0016-6731&lt;/isbn&gt;&lt;urls&gt;&lt;/urls&gt;&lt;/record&gt;&lt;/Cite&gt;&lt;/EndNote&gt;</w:instrText>
+      </w:r>
+      <w:r>
+        <w:fldChar w:fldCharType="separate"/>
+      </w:r>
+      <w:r>
+        <w:rPr>
+          <w:noProof/>
+        </w:rPr>
+        <w:t>(Guo, Fudali et al. 2017)</w:t>
+      </w:r>
+      <w:r>
+        <w:fldChar w:fldCharType="end"/>
+      </w:r>
+    </w:p>
+    <w:p>
+      <w:pPr>
+        <w:pStyle w:val="ListParagraph"/>
+        <w:numPr>
+          <w:ilvl w:val="1"/>
+          <w:numId w:val="3"/>
+        </w:numPr>
+      </w:pPr>
+      <w:r>
+        <w:t xml:space="preserve">In interspecific trans-eQTL, the affected plant genes are dispersed across the genome, but only a few of the parasite linkage groups contain these eQTL loci </w:t>
+      </w:r>
+      <w:r>
+        <w:fldChar w:fldCharType="begin"/>
+      </w:r>
+      <w:r>
+        <w:instrText xml:space="preserve"> ADDIN EN.CITE &lt;EndNote&gt;&lt;Cite&gt;&lt;Author&gt;Guo&lt;/Author&gt;&lt;Year&gt;2017&lt;/Year&gt;&lt;RecNum&gt;1156&lt;/RecNum&gt;&lt;DisplayText&gt;(Guo, Fudali et al. 2017)&lt;/DisplayText&gt;&lt;record&gt;&lt;rec-number&gt;1156&lt;/rec-number&gt;&lt;foreign-keys&gt;&lt;key app="EN" db-id="a2x2tzszjfd2zjed0e8psfdtd0daafwwr002" timestamp="1548893496"&gt;1156&lt;/key&gt;&lt;/foreign-keys&gt;&lt;ref-type name="Journal Article"&gt;17&lt;/ref-type&gt;&lt;contributors&gt;&lt;authors&gt;&lt;author&gt;Guo, Yuelong&lt;/author&gt;&lt;author&gt;Fudali, Sylwia&lt;/author&gt;&lt;author&gt;Gimeno, Jacinta&lt;/author&gt;&lt;author&gt;DiGennaro, Peter&lt;/author&gt;&lt;author&gt;Chang, Stella&lt;/author&gt;&lt;author&gt;Williamson, Valerie M&lt;/author&gt;&lt;author&gt;Bird, David McK&lt;/author&gt;&lt;author&gt;Nielsen, Dahlia M&lt;/author&gt;&lt;/authors&gt;&lt;/contributors&gt;&lt;titles&gt;&lt;title&gt;Networks underpinning symbiosis revealed through cross-species eQTL mapping&lt;/title&gt;&lt;secondary-title&gt;Genetics&lt;/secondary-title&gt;&lt;/titles&gt;&lt;periodical&gt;&lt;full-title&gt;Genetics&lt;/full-title&gt;&lt;/periodical&gt;&lt;pages&gt;genetics. 117.202531&lt;/pages&gt;&lt;dates&gt;&lt;year&gt;2017&lt;/year&gt;&lt;/dates&gt;&lt;isbn&gt;0016-6731&lt;/isbn&gt;&lt;urls&gt;&lt;/urls&gt;&lt;/record&gt;&lt;/Cite&gt;&lt;/EndNote&gt;</w:instrText>
+      </w:r>
+      <w:r>
+        <w:fldChar w:fldCharType="separate"/>
+      </w:r>
+      <w:r>
+        <w:rPr>
+          <w:noProof/>
+        </w:rPr>
+        <w:t>(Guo, Fudali et al. 2017)</w:t>
+      </w:r>
+      <w:r>
+        <w:fldChar w:fldCharType="end"/>
+      </w:r>
+      <w:r>
+        <w:t>.</w:t>
+      </w:r>
+    </w:p>
+    <w:p>
+      <w:pPr>
+        <w:pStyle w:val="ListParagraph"/>
+        <w:numPr>
+          <w:ilvl w:val="1"/>
+          <w:numId w:val="3"/>
+        </w:numPr>
+      </w:pPr>
+      <w:r>
+        <w:t xml:space="preserve">Variation in plant gene expression was most often explained by a single major-effect parasite eQTL </w:t>
+      </w:r>
+      <w:r>
+        <w:fldChar w:fldCharType="begin"/>
+      </w:r>
+      <w:r>
+        <w:instrText xml:space="preserve"> ADDIN EN.CITE &lt;EndNote&gt;&lt;Cite&gt;&lt;Author&gt;Guo&lt;/Author&gt;&lt;Year&gt;2017&lt;/Year&gt;&lt;RecNum&gt;1156&lt;/RecNum&gt;&lt;DisplayText&gt;(Guo, Fudali et al. 2017)&lt;/DisplayText&gt;&lt;record&gt;&lt;rec-number&gt;1156&lt;/rec-number&gt;&lt;foreign-keys&gt;&lt;key app="EN" db-id="a2x2tzszjfd2zjed0e8psfdtd0daafwwr002" timestamp="1548893496"&gt;1156&lt;/key&gt;&lt;/foreign-keys&gt;&lt;ref-type name="Journal Article"&gt;17&lt;/ref-type&gt;&lt;contributors&gt;&lt;authors&gt;&lt;author&gt;Guo, Yuelong&lt;/author&gt;&lt;author&gt;Fudali, Sylwia&lt;/author&gt;&lt;author&gt;Gimeno, Jacinta&lt;/author&gt;&lt;author&gt;DiGennaro, Peter&lt;/author&gt;&lt;author&gt;Chang, Stella&lt;/author&gt;&lt;author&gt;Williamson, Valerie M&lt;/author&gt;&lt;author&gt;Bird, David McK&lt;/author&gt;&lt;author&gt;Nielsen, Dahlia M&lt;/author&gt;&lt;/authors&gt;&lt;/contributors&gt;&lt;titles&gt;&lt;title&gt;Networks underpinning symbiosis revealed through cross-species eQTL mapping&lt;/title&gt;&lt;secondary-title&gt;Genetics&lt;/secondary-title&gt;&lt;/titles&gt;&lt;periodical&gt;&lt;full-title&gt;Genetics&lt;/full-title&gt;&lt;/periodical&gt;&lt;pages&gt;genetics. 117.202531&lt;/pages&gt;&lt;dates&gt;&lt;year&gt;2017&lt;/year&gt;&lt;/dates&gt;&lt;isbn&gt;0016-6731&lt;/isbn&gt;&lt;urls&gt;&lt;/urls&gt;&lt;/record&gt;&lt;/Cite&gt;&lt;/EndNote&gt;</w:instrText>
+      </w:r>
+      <w:r>
+        <w:fldChar w:fldCharType="separate"/>
+      </w:r>
+      <w:r>
+        <w:rPr>
+          <w:noProof/>
+        </w:rPr>
+        <w:t>(Guo, Fudali et al. 2017)</w:t>
+      </w:r>
+      <w:r>
+        <w:fldChar w:fldCharType="end"/>
+      </w:r>
+      <w:r>
+        <w:t xml:space="preserve">. </w:t>
+      </w:r>
+    </w:p>
+    <w:p>
+      <w:pPr>
+        <w:pStyle w:val="ListParagraph"/>
+        <w:numPr>
+          <w:ilvl w:val="0"/>
+          <w:numId w:val="3"/>
+        </w:numPr>
+      </w:pPr>
+      <w:r>
+        <w:t>Cross-species trans-eQTL hotspots</w:t>
+      </w:r>
+    </w:p>
+    <w:p>
+      <w:pPr>
+        <w:pStyle w:val="ListParagraph"/>
+        <w:numPr>
+          <w:ilvl w:val="1"/>
+          <w:numId w:val="3"/>
+        </w:numPr>
+      </w:pPr>
+      <w:r>
+        <w:t>From Guo, can use the term Host Expression Modulator (HEM) for these loci</w:t>
+      </w:r>
+    </w:p>
+    <w:p>
+      <w:pPr>
+        <w:pStyle w:val="ListParagraph"/>
+        <w:numPr>
+          <w:ilvl w:val="0"/>
+          <w:numId w:val="3"/>
+        </w:numPr>
+      </w:pPr>
+      <w:r>
+        <w:t xml:space="preserve">Could add gene ontology/ host atlas gene expression for A. thaliana genes under </w:t>
+      </w:r>
+      <w:proofErr w:type="spellStart"/>
+      <w:r>
+        <w:t>Bc</w:t>
+      </w:r>
+      <w:proofErr w:type="spellEnd"/>
+      <w:r>
+        <w:t xml:space="preserve"> eQTL hotspots</w:t>
+      </w:r>
+    </w:p>
+    <w:p>
+      <w:r>
+        <w:t>From Wu et al. 2015</w:t>
+      </w:r>
+    </w:p>
+    <w:p>
+      <w:pPr>
+        <w:pStyle w:val="ListParagraph"/>
+        <w:numPr>
+          <w:ilvl w:val="0"/>
+          <w:numId w:val="3"/>
+        </w:numPr>
+      </w:pPr>
+      <w:r>
+        <w:t>Terminology</w:t>
+      </w:r>
+    </w:p>
+    <w:p>
+      <w:pPr>
+        <w:pStyle w:val="ListParagraph"/>
+        <w:numPr>
+          <w:ilvl w:val="1"/>
+          <w:numId w:val="3"/>
+        </w:numPr>
+      </w:pPr>
+      <w:r>
+        <w:t xml:space="preserve"> (trans-species) </w:t>
+      </w:r>
+      <w:proofErr w:type="spellStart"/>
+      <w:r>
+        <w:t>ts</w:t>
+      </w:r>
+      <w:proofErr w:type="spellEnd"/>
+      <w:r>
+        <w:t>-eQTL</w:t>
+      </w:r>
+      <w:r>
+        <w:t xml:space="preserve"> analysis </w:t>
+      </w:r>
+      <w:r>
+        <w:fldChar w:fldCharType="begin"/>
+      </w:r>
+      <w:r>
+        <w:instrText xml:space="preserve"> ADDIN EN.CITE &lt;EndNote&gt;&lt;Cite&gt;&lt;Author&gt;Wu&lt;/Author&gt;&lt;Year&gt;2015&lt;/Year&gt;&lt;RecNum&gt;1155&lt;/RecNum&gt;&lt;DisplayText&gt;(Wu, Cai et al. 2015)&lt;/DisplayText&gt;&lt;record&gt;&lt;rec-number&gt;1155&lt;/rec-number&gt;&lt;foreign-keys&gt;&lt;key app="EN" db-id="a2x2tzszjfd2zjed0e8psfdtd0daafwwr002" timestamp="1548890026"&gt;1155&lt;/key&gt;&lt;/foreign-keys&gt;&lt;ref-type name="Journal Article"&gt;17&lt;/ref-type&gt;&lt;contributors&gt;&lt;authors&gt;&lt;author&gt;Wu, Jian&lt;/author&gt;&lt;author&gt;Cai, Baowei&lt;/author&gt;&lt;author&gt;Sun, Wenxiang&lt;/author&gt;&lt;author&gt;Huang, Ruili&lt;/author&gt;&lt;author&gt;Liu, Xueqiao&lt;/author&gt;&lt;author&gt;Lin, Meng&lt;/author&gt;&lt;author&gt;Pattaradilokrat, Sittiporn&lt;/author&gt;&lt;author&gt;Martin, Scott&lt;/author&gt;&lt;author&gt;Qi, Yanwei&lt;/author&gt;&lt;author&gt;Nair, Sethu C&lt;/author&gt;&lt;/authors&gt;&lt;/contributors&gt;&lt;titles&gt;&lt;title&gt;Genome-wide analysis of host-Plasmodium yoelii interactions reveals regulators of the type I interferon response&lt;/title&gt;&lt;secondary-title&gt;Cell reports&lt;/secondary-title&gt;&lt;/titles&gt;&lt;periodical&gt;&lt;full-title&gt;Cell reports&lt;/full-title&gt;&lt;/periodical&gt;&lt;pages&gt;661-672&lt;/pages&gt;&lt;volume&gt;12&lt;/volume&gt;&lt;number&gt;4&lt;/number&gt;&lt;dates&gt;&lt;year&gt;2015&lt;/year&gt;&lt;/dates&gt;&lt;isbn&gt;2211-1247&lt;/isbn&gt;&lt;urls&gt;&lt;/urls&gt;&lt;/record&gt;&lt;/Cite&gt;&lt;/EndNote&gt;</w:instrText>
+      </w:r>
+      <w:r>
+        <w:fldChar w:fldCharType="separate"/>
+      </w:r>
+      <w:r>
+        <w:rPr>
+          <w:noProof/>
+        </w:rPr>
+        <w:t>(Wu, Cai et al. 2015)</w:t>
+      </w:r>
+      <w:r>
+        <w:fldChar w:fldCharType="end"/>
+      </w:r>
+    </w:p>
+    <w:p>
+      <w:pPr>
+        <w:pStyle w:val="ListParagraph"/>
+        <w:numPr>
+          <w:ilvl w:val="1"/>
+          <w:numId w:val="3"/>
+        </w:numPr>
+      </w:pPr>
+      <w:r>
+        <w:t>I-chromosomes: the ones in the parasite that interact with the host genome.</w:t>
+      </w:r>
+    </w:p>
+    <w:p>
+      <w:pPr>
+        <w:pStyle w:val="ListParagraph"/>
+        <w:numPr>
+          <w:ilvl w:val="0"/>
+          <w:numId w:val="3"/>
+        </w:numPr>
+      </w:pPr>
+      <w:r>
+        <w:t xml:space="preserve">Number of interactions between host gene expression and controlling parasite loci: 6957. For 208 parasite loci and 1054 host genes. </w:t>
+      </w:r>
+    </w:p>
+    <w:p>
+      <w:pPr>
+        <w:pStyle w:val="ListParagraph"/>
+        <w:numPr>
+          <w:ilvl w:val="0"/>
+          <w:numId w:val="3"/>
+        </w:numPr>
+      </w:pPr>
+      <w:r>
+        <w:t>eQTL clustering</w:t>
+      </w:r>
+    </w:p>
+    <w:p>
+      <w:pPr>
+        <w:pStyle w:val="ListParagraph"/>
+        <w:numPr>
+          <w:ilvl w:val="1"/>
+          <w:numId w:val="3"/>
+        </w:numPr>
+      </w:pPr>
+      <w:r>
+        <w:t xml:space="preserve">Clustering of eQTL to only a few parasite chromosomes </w:t>
+      </w:r>
+    </w:p>
+    <w:p>
+      <w:pPr>
+        <w:pStyle w:val="ListParagraph"/>
+        <w:numPr>
+          <w:ilvl w:val="1"/>
+          <w:numId w:val="3"/>
+        </w:numPr>
+      </w:pPr>
+      <w:r>
+        <w:t xml:space="preserve">And eQTL mostly in </w:t>
+      </w:r>
+      <w:proofErr w:type="spellStart"/>
+      <w:r>
+        <w:t>subteleomeric</w:t>
+      </w:r>
+      <w:proofErr w:type="spellEnd"/>
+      <w:r>
+        <w:t xml:space="preserve"> regions</w:t>
+      </w:r>
+      <w:r>
+        <w:t xml:space="preserve"> </w:t>
+      </w:r>
+    </w:p>
+    <w:p>
+      <w:pPr>
+        <w:pStyle w:val="ListParagraph"/>
+        <w:numPr>
+          <w:ilvl w:val="0"/>
+          <w:numId w:val="3"/>
+        </w:numPr>
+      </w:pPr>
+      <w:r>
+        <w:t xml:space="preserve">Genes from the same host network often shared eQTL in the pathogen </w:t>
+      </w:r>
+      <w:r>
+        <w:fldChar w:fldCharType="begin"/>
+      </w:r>
+      <w:r>
+        <w:instrText xml:space="preserve"> ADDIN EN.CITE &lt;EndNote&gt;&lt;Cite&gt;&lt;Author&gt;Wu&lt;/Author&gt;&lt;Year&gt;2015&lt;/Year&gt;&lt;RecNum&gt;1155&lt;/RecNum&gt;&lt;DisplayText&gt;(Wu, Cai et al. 2015)&lt;/DisplayText&gt;&lt;record&gt;&lt;rec-number&gt;1155&lt;/rec-number&gt;&lt;foreign-keys&gt;&lt;key app="EN" db-id="a2x2tzszjfd2zjed0e8psfdtd0daafwwr002" timestamp="1548890026"&gt;1155&lt;/key&gt;&lt;/foreign-keys&gt;&lt;ref-type name="Journal Article"&gt;17&lt;/ref-type&gt;&lt;contributors&gt;&lt;authors&gt;&lt;author&gt;Wu, Jian&lt;/author&gt;&lt;author&gt;Cai, Baowei&lt;/author&gt;&lt;author&gt;Sun, Wenxiang&lt;/author&gt;&lt;author&gt;Huang, Ruili&lt;/author&gt;&lt;author&gt;Liu, Xueqiao&lt;/author&gt;&lt;author&gt;Lin, Meng&lt;/author&gt;&lt;author&gt;Pattaradilokrat, Sittiporn&lt;/author&gt;&lt;author&gt;Martin, Scott&lt;/author&gt;&lt;author&gt;Qi, Yanwei&lt;/author&gt;&lt;author&gt;Nair, Sethu C&lt;/author&gt;&lt;/authors&gt;&lt;/contributors&gt;&lt;titles&gt;&lt;title&gt;Genome-wide analysis of host-Plasmodium yoelii interactions reveals regulators of the type I interferon response&lt;/title&gt;&lt;secondary-title&gt;Cell reports&lt;/secondary-title&gt;&lt;/titles&gt;&lt;periodical&gt;&lt;full-title&gt;Cell reports&lt;/full-title&gt;&lt;/periodical&gt;&lt;pages&gt;661-672&lt;/pages&gt;&lt;volume&gt;12&lt;/volume&gt;&lt;number&gt;4&lt;/number&gt;&lt;dates&gt;&lt;year&gt;2015&lt;/year&gt;&lt;/dates&gt;&lt;isbn&gt;2211-1247&lt;/isbn&gt;&lt;urls&gt;&lt;/urls&gt;&lt;/record&gt;&lt;/Cite&gt;&lt;/EndNote&gt;</w:instrText>
+      </w:r>
+      <w:r>
+        <w:fldChar w:fldCharType="separate"/>
+      </w:r>
+      <w:r>
+        <w:rPr>
+          <w:noProof/>
+        </w:rPr>
+        <w:t>(Wu, Cai et al. 2015)</w:t>
+      </w:r>
+      <w:r>
+        <w:fldChar w:fldCharType="end"/>
+      </w:r>
+    </w:p>
+    <w:p>
+      <w:pPr>
+        <w:pStyle w:val="ListParagraph"/>
+        <w:numPr>
+          <w:ilvl w:val="0"/>
+          <w:numId w:val="3"/>
+        </w:numPr>
+      </w:pPr>
+      <w:r>
+        <w:t>Interpretation of mRNA change: could be expression level or could be change in cell populations!</w:t>
+      </w:r>
+    </w:p>
+    <w:p>
+      <w:pPr>
+        <w:pStyle w:val="ListParagraph"/>
+        <w:numPr>
+          <w:ilvl w:val="0"/>
+          <w:numId w:val="3"/>
+        </w:numPr>
+      </w:pPr>
+      <w:r>
+        <w:t>Novel receptors and adaptors in pattern recognition and signal transduction</w:t>
+      </w:r>
+      <w:bookmarkStart w:id="1" w:name="_GoBack"/>
+      <w:bookmarkEnd w:id="1"/>
+    </w:p>
+    <w:p>
+      <w:pPr>
+        <w:pStyle w:val="EndNoteBibliography"/>
+        <w:spacing w:after="0"/>
+      </w:pPr>
+      <w:r>
+        <w:fldChar w:fldCharType="begin"/>
+      </w:r>
+      <w:r>
+        <w:instrText xml:space="preserve"> ADDIN EN.REFLIST </w:instrText>
+      </w:r>
+      <w:r>
+        <w:fldChar w:fldCharType="separate"/>
+      </w:r>
+      <w:r>
+        <w:t xml:space="preserve">Guo, Y., S. Fudali, J. Gimeno, P. DiGennaro, S. Chang, V. M. Williamson, D. M. Bird and D. M. Nielsen (2017). "Networks underpinning symbiosis revealed through cross-species eQTL mapping." </w:t>
+      </w:r>
+      <w:r>
+        <w:rPr>
+          <w:u w:val="single"/>
+        </w:rPr>
+        <w:t>Genetics</w:t>
+      </w:r>
+      <w:r>
+        <w:t>: genetics. 117.202531.</w:t>
+      </w:r>
+    </w:p>
+    <w:p>
+      <w:pPr>
+        <w:pStyle w:val="EndNoteBibliography"/>
+      </w:pPr>
+      <w:r>
+        <w:t xml:space="preserve">Wu, J., B. Cai, W. Sun, R. Huang, X. Liu, M. Lin, S. Pattaradilokrat, S. Martin, Y. Qi and S. C. Nair (2015). "Genome-wide analysis of host-Plasmodium yoelii interactions reveals regulators of the type I interferon response." </w:t>
+      </w:r>
+      <w:r>
+        <w:rPr>
+          <w:u w:val="single"/>
+        </w:rPr>
+        <w:t>Cell reports</w:t>
+      </w:r>
+      <w:r>
+        <w:t xml:space="preserve"> </w:t>
+      </w:r>
+      <w:r>
+        <w:rPr>
+          <w:b/>
+        </w:rPr>
+        <w:t>12</w:t>
+      </w:r>
+      <w:r>
+        <w:t>(4): 661-672.</w:t>
+      </w:r>
+    </w:p>
+    <w:p>
+      <w:pPr>
+        <w:pStyle w:val="ListParagraph"/>
+        <w:numPr>
+          <w:ilvl w:val="1"/>
+          <w:numId w:val="3"/>
+        </w:numPr>
+      </w:pPr>
+      <w:r>
+        <w:fldChar w:fldCharType="end"/>
+      </w:r>
     </w:p>
     <w:sectPr>
       <w:pgSz w:w="12240" w:h="15840"/>
@@ -482,8 +954,8 @@
   <w:abstractNum w:abstractNumId="0" w15:restartNumberingAfterBreak="0">
     <w:nsid w:val="0FBB2EFE"/>
     <w:multiLevelType w:val="hybridMultilevel"/>
-    <w:tmpl w:val="15A6D11A"/>
-    <w:lvl w:ilvl="0" w:tplc="E688AB5A">
+    <w:tmpl w:val="0A48B4EA"/>
+    <w:lvl w:ilvl="0" w:tplc="096815DA">
       <w:numFmt w:val="bullet"/>
       <w:lvlText w:val="-"/>
       <w:lvlJc w:val="left"/>
@@ -1234,7 +1706,6 @@
   <w:style w:type="character" w:default="1" w:styleId="DefaultParagraphFont">
     <w:name w:val="Default Paragraph Font"/>
     <w:uiPriority w:val="1"/>
-    <w:semiHidden/>
     <w:unhideWhenUsed/>
   </w:style>
   <w:style w:type="table" w:default="1" w:styleId="TableNormal">
@@ -1261,6 +1732,7 @@
   <w:style w:type="paragraph" w:styleId="ListParagraph">
     <w:name w:val="List Paragraph"/>
     <w:basedOn w:val="Normal"/>
+    <w:link w:val="ListParagraphChar"/>
     <w:uiPriority w:val="34"/>
     <w:qFormat/>
     <w:rsid w:val="00CA6AD1"/>
@@ -1268,6 +1740,60 @@
       <w:ind w:left="720"/>
       <w:contextualSpacing/>
     </w:pPr>
+  </w:style>
+  <w:style w:type="paragraph" w:customStyle="1" w:styleId="EndNoteBibliographyTitle">
+    <w:name w:val="EndNote Bibliography Title"/>
+    <w:basedOn w:val="Normal"/>
+    <w:link w:val="EndNoteBibliographyTitleChar"/>
+    <w:rsid w:val="004E728D"/>
+    <w:pPr>
+      <w:spacing w:after="0"/>
+      <w:jc w:val="center"/>
+    </w:pPr>
+    <w:rPr>
+      <w:rFonts w:ascii="Calibri" w:hAnsi="Calibri" w:cs="Calibri"/>
+      <w:noProof/>
+    </w:rPr>
+  </w:style>
+  <w:style w:type="character" w:customStyle="1" w:styleId="ListParagraphChar">
+    <w:name w:val="List Paragraph Char"/>
+    <w:basedOn w:val="DefaultParagraphFont"/>
+    <w:link w:val="ListParagraph"/>
+    <w:uiPriority w:val="34"/>
+    <w:rsid w:val="004E728D"/>
+  </w:style>
+  <w:style w:type="character" w:customStyle="1" w:styleId="EndNoteBibliographyTitleChar">
+    <w:name w:val="EndNote Bibliography Title Char"/>
+    <w:basedOn w:val="ListParagraphChar"/>
+    <w:link w:val="EndNoteBibliographyTitle"/>
+    <w:rsid w:val="004E728D"/>
+    <w:rPr>
+      <w:rFonts w:ascii="Calibri" w:hAnsi="Calibri" w:cs="Calibri"/>
+      <w:noProof/>
+    </w:rPr>
+  </w:style>
+  <w:style w:type="paragraph" w:customStyle="1" w:styleId="EndNoteBibliography">
+    <w:name w:val="EndNote Bibliography"/>
+    <w:basedOn w:val="Normal"/>
+    <w:link w:val="EndNoteBibliographyChar"/>
+    <w:rsid w:val="004E728D"/>
+    <w:pPr>
+      <w:spacing w:line="240" w:lineRule="auto"/>
+    </w:pPr>
+    <w:rPr>
+      <w:rFonts w:ascii="Calibri" w:hAnsi="Calibri" w:cs="Calibri"/>
+      <w:noProof/>
+    </w:rPr>
+  </w:style>
+  <w:style w:type="character" w:customStyle="1" w:styleId="EndNoteBibliographyChar">
+    <w:name w:val="EndNote Bibliography Char"/>
+    <w:basedOn w:val="ListParagraphChar"/>
+    <w:link w:val="EndNoteBibliography"/>
+    <w:rsid w:val="004E728D"/>
+    <w:rPr>
+      <w:rFonts w:ascii="Calibri" w:hAnsi="Calibri" w:cs="Calibri"/>
+      <w:noProof/>
+    </w:rPr>
   </w:style>
 </w:styles>
 </file>

</xml_diff>

<commit_message>
writing and A. thaliana annotation
</commit_message>
<xml_diff>
--- a/paper/Discussion_v0.docx
+++ b/paper/Discussion_v0.docx
@@ -871,8 +871,152 @@
       <w:r>
         <w:t>Novel receptors and adaptors in pattern recognition and signal transduction</w:t>
       </w:r>
+    </w:p>
+    <w:p>
+      <w:r>
+        <w:t xml:space="preserve">From </w:t>
+      </w:r>
+      <w:r>
+        <w:t>Zhang 2017</w:t>
+      </w:r>
+    </w:p>
+    <w:p>
+      <w:pPr>
+        <w:pStyle w:val="ListParagraph"/>
+        <w:numPr>
+          <w:ilvl w:val="0"/>
+          <w:numId w:val="3"/>
+        </w:numPr>
+      </w:pPr>
+      <w:r>
+        <w:t>Expression is more sensitive to isolate x host interactions than lesion size</w:t>
+      </w:r>
+    </w:p>
+    <w:p>
+      <w:pPr>
+        <w:pStyle w:val="ListParagraph"/>
+        <w:numPr>
+          <w:ilvl w:val="0"/>
+          <w:numId w:val="3"/>
+        </w:numPr>
+      </w:pPr>
+      <w:r>
+        <w:t xml:space="preserve">SA and JA canalize lesion development by choosing between alternate molecular pathways for isolate defense. We have some insight into the B. cinerea modulation of these genetic pathways here… </w:t>
+      </w:r>
+    </w:p>
+    <w:p>
+      <w:pPr>
+        <w:pStyle w:val="ListParagraph"/>
+        <w:numPr>
+          <w:ilvl w:val="1"/>
+          <w:numId w:val="3"/>
+        </w:numPr>
+      </w:pPr>
+      <w:r>
+        <w:t>Both pathways provide some defense against B. cinerea {Zhang 2017}</w:t>
+      </w:r>
       <w:bookmarkStart w:id="1" w:name="_GoBack"/>
       <w:bookmarkEnd w:id="1"/>
+    </w:p>
+    <w:p>
+      <w:pPr>
+        <w:pStyle w:val="ListParagraph"/>
+        <w:numPr>
+          <w:ilvl w:val="0"/>
+          <w:numId w:val="3"/>
+        </w:numPr>
+      </w:pPr>
+      <w:r>
+        <w:t>Polygenicity: both host and pathogen draw from extensive genetic variation to determine disease outcomes</w:t>
+      </w:r>
+    </w:p>
+    <w:p>
+      <w:pPr>
+        <w:pStyle w:val="ListParagraph"/>
+        <w:numPr>
+          <w:ilvl w:val="0"/>
+          <w:numId w:val="3"/>
+        </w:numPr>
+      </w:pPr>
+      <w:r>
+        <w:t>Future directions</w:t>
+      </w:r>
+    </w:p>
+    <w:p>
+      <w:pPr>
+        <w:pStyle w:val="ListParagraph"/>
+        <w:numPr>
+          <w:ilvl w:val="1"/>
+          <w:numId w:val="3"/>
+        </w:numPr>
+      </w:pPr>
+      <w:r>
+        <w:t xml:space="preserve">Expand this work to examine the B. cinerea control of plant and pathogen gene expression with the host immune knockouts. Explore that interaction term in the genetic control of host and pathogen gene expression: </w:t>
+      </w:r>
+      <w:r>
+        <w:t xml:space="preserve">how </w:t>
+      </w:r>
+      <w:r>
+        <w:t xml:space="preserve">do the B. cinerea eQTL change in response to host immune pathways? </w:t>
+      </w:r>
+      <w:r>
+        <w:t>Can we parse out what in the B. cinerea genetics is active/ insensitive to host immune pathway, and what is more conditional or responsive?</w:t>
+      </w:r>
+    </w:p>
+    <w:p>
+      <w:pPr>
+        <w:pStyle w:val="ListParagraph"/>
+        <w:numPr>
+          <w:ilvl w:val="2"/>
+          <w:numId w:val="3"/>
+        </w:numPr>
+      </w:pPr>
+      <w:r>
+        <w:t xml:space="preserve">Flip side to this: </w:t>
+      </w:r>
+      <w:r>
+        <w:t>how do plant defense pathways XX against the diverse B. cinerea genotypes— genotype specific hotspots (present in knockouts but NOT wildtype) are potential targets of plant defenses in the B. cinerea genome</w:t>
+      </w:r>
+    </w:p>
+    <w:p>
+      <w:pPr>
+        <w:pStyle w:val="ListParagraph"/>
+        <w:numPr>
+          <w:ilvl w:val="0"/>
+          <w:numId w:val="3"/>
+        </w:numPr>
+      </w:pPr>
+      <w:r>
+        <w:lastRenderedPageBreak/>
+        <w:t>Network overlaps</w:t>
+      </w:r>
+    </w:p>
+    <w:p>
+      <w:pPr>
+        <w:pStyle w:val="ListParagraph"/>
+        <w:numPr>
+          <w:ilvl w:val="1"/>
+          <w:numId w:val="3"/>
+        </w:numPr>
+      </w:pPr>
+      <w:r>
+        <w:t>Network IV: nuclear photosynthesis genes, PS reaction centers in the chloroplast: change to photosynthetic function during infection.</w:t>
+      </w:r>
+    </w:p>
+    <w:p>
+      <w:pPr>
+        <w:pStyle w:val="ListParagraph"/>
+        <w:numPr>
+          <w:ilvl w:val="1"/>
+          <w:numId w:val="3"/>
+        </w:numPr>
+      </w:pPr>
+      <w:r>
+        <w:t xml:space="preserve">Network I: the transcriptome response of this network </w:t>
+      </w:r>
+      <w:r>
+        <w:t xml:space="preserve">at 16 HPI predicts resistance at 72 HPI. The direction of the interaction, however, is dependent upon host genetics. Here we have a strong link to complete the connection from genetic change in the pathogen, to expression pathway responses, to phenotypes of virulence. </w:t>
+      </w:r>
     </w:p>
     <w:p>
       <w:pPr>
@@ -930,10 +1074,7 @@
     <w:p>
       <w:pPr>
         <w:pStyle w:val="ListParagraph"/>
-        <w:numPr>
-          <w:ilvl w:val="1"/>
-          <w:numId w:val="3"/>
-        </w:numPr>
+        <w:ind w:left="1440"/>
       </w:pPr>
       <w:r>
         <w:fldChar w:fldCharType="end"/>
@@ -978,7 +1119,7 @@
         <w:rFonts w:ascii="Courier New" w:hAnsi="Courier New" w:cs="Courier New" w:hint="default"/>
       </w:rPr>
     </w:lvl>
-    <w:lvl w:ilvl="2" w:tplc="04090005" w:tentative="1">
+    <w:lvl w:ilvl="2" w:tplc="04090005">
       <w:start w:val="1"/>
       <w:numFmt w:val="bullet"/>
       <w:lvlText w:val=""/>

</xml_diff>